<commit_message>
Finished up the SalOrderSplitV1 document.
</commit_message>
<xml_diff>
--- a/Documentation/Sales orders/SalOrderSplitV1.docx
+++ b/Documentation/Sales orders/SalOrderSplitV1.docx
@@ -762,27 +762,7 @@
                                     <w:sz w:val="24"/>
                                     <w:szCs w:val="28"/>
                                   </w:rPr>
-                                  <w:t xml:space="preserve">objective in splitting large (by lines) sales orders into smaller units </w:t>
-                                </w:r>
-                                <w:proofErr w:type="gramStart"/>
-                                <w:r>
-                                  <w:rPr>
-                                    <w:b/>
-                                    <w:color w:val="000000" w:themeColor="text1"/>
-                                    <w:sz w:val="24"/>
-                                    <w:szCs w:val="28"/>
-                                  </w:rPr>
-                                  <w:t>so as to</w:t>
-                                </w:r>
-                                <w:proofErr w:type="gramEnd"/>
-                                <w:r>
-                                  <w:rPr>
-                                    <w:b/>
-                                    <w:color w:val="000000" w:themeColor="text1"/>
-                                    <w:sz w:val="24"/>
-                                    <w:szCs w:val="28"/>
-                                  </w:rPr>
-                                  <w:t xml:space="preserve"> optimise picking workloads </w:t>
+                                  <w:t xml:space="preserve">objective in splitting large (by lines) sales orders into smaller units so as to optimise picking workloads </w:t>
                                 </w:r>
                               </w:p>
                               <w:p>
@@ -1210,7 +1190,7 @@
         <w:rPr>
           <w:noProof/>
         </w:rPr>
-        <w:instrText xml:space="preserve"> PAGEREF _Toc524948409 \h </w:instrText>
+        <w:instrText xml:space="preserve"> PAGEREF _Toc2845952 \h </w:instrText>
       </w:r>
       <w:r>
         <w:rPr>
@@ -1285,7 +1265,7 @@
         <w:rPr>
           <w:noProof/>
         </w:rPr>
-        <w:instrText xml:space="preserve"> PAGEREF _Toc524948410 \h </w:instrText>
+        <w:instrText xml:space="preserve"> PAGEREF _Toc2845953 \h </w:instrText>
       </w:r>
       <w:r>
         <w:rPr>
@@ -1360,7 +1340,7 @@
         <w:rPr>
           <w:noProof/>
         </w:rPr>
-        <w:instrText xml:space="preserve"> PAGEREF _Toc524948411 \h </w:instrText>
+        <w:instrText xml:space="preserve"> PAGEREF _Toc2845954 \h </w:instrText>
       </w:r>
       <w:r>
         <w:rPr>
@@ -1435,7 +1415,7 @@
         <w:rPr>
           <w:noProof/>
         </w:rPr>
-        <w:instrText xml:space="preserve"> PAGEREF _Toc524948412 \h </w:instrText>
+        <w:instrText xml:space="preserve"> PAGEREF _Toc2845955 \h </w:instrText>
       </w:r>
       <w:r>
         <w:rPr>
@@ -1452,7 +1432,7 @@
         <w:rPr>
           <w:noProof/>
         </w:rPr>
-        <w:t>4</w:t>
+        <w:t>3</w:t>
       </w:r>
       <w:r>
         <w:rPr>
@@ -1492,7 +1472,7 @@
         <w:rPr>
           <w:noProof/>
         </w:rPr>
-        <w:t>Dependencies</w:t>
+        <w:t>Database Diagram</w:t>
       </w:r>
       <w:r>
         <w:rPr>
@@ -1510,7 +1490,7 @@
         <w:rPr>
           <w:noProof/>
         </w:rPr>
-        <w:instrText xml:space="preserve"> PAGEREF _Toc524948413 \h </w:instrText>
+        <w:instrText xml:space="preserve"> PAGEREF _Toc2845956 \h </w:instrText>
       </w:r>
       <w:r>
         <w:rPr>
@@ -1567,7 +1547,7 @@
         <w:rPr>
           <w:noProof/>
         </w:rPr>
-        <w:t>Risks and mitigation</w:t>
+        <w:t>Programs</w:t>
       </w:r>
       <w:r>
         <w:rPr>
@@ -1585,7 +1565,7 @@
         <w:rPr>
           <w:noProof/>
         </w:rPr>
-        <w:instrText xml:space="preserve"> PAGEREF _Toc524948414 \h </w:instrText>
+        <w:instrText xml:space="preserve"> PAGEREF _Toc2845957 \h </w:instrText>
       </w:r>
       <w:r>
         <w:rPr>
@@ -1602,7 +1582,157 @@
         <w:rPr>
           <w:noProof/>
         </w:rPr>
-        <w:t>4</w:t>
+        <w:t>5</w:t>
+      </w:r>
+      <w:r>
+        <w:rPr>
+          <w:noProof/>
+        </w:rPr>
+        <w:fldChar w:fldCharType="end"/>
+      </w:r>
+    </w:p>
+    <w:p>
+      <w:pPr>
+        <w:pStyle w:val="TOC1"/>
+        <w:tabs>
+          <w:tab w:val="left" w:pos="660"/>
+          <w:tab w:val="right" w:leader="dot" w:pos="9016"/>
+        </w:tabs>
+        <w:rPr>
+          <w:rFonts w:eastAsiaTheme="minorEastAsia"/>
+          <w:noProof/>
+          <w:lang w:eastAsia="en-ZA"/>
+        </w:rPr>
+      </w:pPr>
+      <w:r>
+        <w:rPr>
+          <w:noProof/>
+        </w:rPr>
+        <w:t>5.1</w:t>
+      </w:r>
+      <w:r>
+        <w:rPr>
+          <w:rFonts w:eastAsiaTheme="minorEastAsia"/>
+          <w:noProof/>
+          <w:lang w:eastAsia="en-ZA"/>
+        </w:rPr>
+        <w:tab/>
+      </w:r>
+      <w:r>
+        <w:rPr>
+          <w:noProof/>
+        </w:rPr>
+        <w:t>MS Windows Executables</w:t>
+      </w:r>
+      <w:r>
+        <w:rPr>
+          <w:noProof/>
+        </w:rPr>
+        <w:tab/>
+      </w:r>
+      <w:r>
+        <w:rPr>
+          <w:noProof/>
+        </w:rPr>
+        <w:fldChar w:fldCharType="begin"/>
+      </w:r>
+      <w:r>
+        <w:rPr>
+          <w:noProof/>
+        </w:rPr>
+        <w:instrText xml:space="preserve"> PAGEREF _Toc2845958 \h </w:instrText>
+      </w:r>
+      <w:r>
+        <w:rPr>
+          <w:noProof/>
+        </w:rPr>
+      </w:r>
+      <w:r>
+        <w:rPr>
+          <w:noProof/>
+        </w:rPr>
+        <w:fldChar w:fldCharType="separate"/>
+      </w:r>
+      <w:r>
+        <w:rPr>
+          <w:noProof/>
+        </w:rPr>
+        <w:t>5</w:t>
+      </w:r>
+      <w:r>
+        <w:rPr>
+          <w:noProof/>
+        </w:rPr>
+        <w:fldChar w:fldCharType="end"/>
+      </w:r>
+    </w:p>
+    <w:p>
+      <w:pPr>
+        <w:pStyle w:val="TOC1"/>
+        <w:tabs>
+          <w:tab w:val="left" w:pos="660"/>
+          <w:tab w:val="right" w:leader="dot" w:pos="9016"/>
+        </w:tabs>
+        <w:rPr>
+          <w:rFonts w:eastAsiaTheme="minorEastAsia"/>
+          <w:noProof/>
+          <w:lang w:eastAsia="en-ZA"/>
+        </w:rPr>
+      </w:pPr>
+      <w:r>
+        <w:rPr>
+          <w:noProof/>
+        </w:rPr>
+        <w:t>5.2</w:t>
+      </w:r>
+      <w:r>
+        <w:rPr>
+          <w:rFonts w:eastAsiaTheme="minorEastAsia"/>
+          <w:noProof/>
+          <w:lang w:eastAsia="en-ZA"/>
+        </w:rPr>
+        <w:tab/>
+      </w:r>
+      <w:r>
+        <w:rPr>
+          <w:noProof/>
+        </w:rPr>
+        <w:t>SQL Stored Procedures</w:t>
+      </w:r>
+      <w:r>
+        <w:rPr>
+          <w:noProof/>
+        </w:rPr>
+        <w:tab/>
+      </w:r>
+      <w:r>
+        <w:rPr>
+          <w:noProof/>
+        </w:rPr>
+        <w:fldChar w:fldCharType="begin"/>
+      </w:r>
+      <w:r>
+        <w:rPr>
+          <w:noProof/>
+        </w:rPr>
+        <w:instrText xml:space="preserve"> PAGEREF _Toc2845959 \h </w:instrText>
+      </w:r>
+      <w:r>
+        <w:rPr>
+          <w:noProof/>
+        </w:rPr>
+      </w:r>
+      <w:r>
+        <w:rPr>
+          <w:noProof/>
+        </w:rPr>
+        <w:fldChar w:fldCharType="separate"/>
+      </w:r>
+      <w:r>
+        <w:rPr>
+          <w:noProof/>
+        </w:rPr>
+        <w:t>5</w:t>
       </w:r>
       <w:r>
         <w:rPr>
@@ -1642,7 +1772,7 @@
         <w:rPr>
           <w:noProof/>
         </w:rPr>
-        <w:t>Requirements overview</w:t>
+        <w:t>Acceptance</w:t>
       </w:r>
       <w:r>
         <w:rPr>
@@ -1660,82 +1790,7 @@
         <w:rPr>
           <w:noProof/>
         </w:rPr>
-        <w:instrText xml:space="preserve"> PAGEREF _Toc524948415 \h </w:instrText>
-      </w:r>
-      <w:r>
-        <w:rPr>
-          <w:noProof/>
-        </w:rPr>
-      </w:r>
-      <w:r>
-        <w:rPr>
-          <w:noProof/>
-        </w:rPr>
-        <w:fldChar w:fldCharType="separate"/>
-      </w:r>
-      <w:r>
-        <w:rPr>
-          <w:noProof/>
-        </w:rPr>
-        <w:t>4</w:t>
-      </w:r>
-      <w:r>
-        <w:rPr>
-          <w:noProof/>
-        </w:rPr>
-        <w:fldChar w:fldCharType="end"/>
-      </w:r>
-    </w:p>
-    <w:p>
-      <w:pPr>
-        <w:pStyle w:val="TOC1"/>
-        <w:tabs>
-          <w:tab w:val="left" w:pos="440"/>
-          <w:tab w:val="right" w:leader="dot" w:pos="9016"/>
-        </w:tabs>
-        <w:rPr>
-          <w:rFonts w:eastAsiaTheme="minorEastAsia"/>
-          <w:noProof/>
-          <w:lang w:eastAsia="en-ZA"/>
-        </w:rPr>
-      </w:pPr>
-      <w:r>
-        <w:rPr>
-          <w:noProof/>
-        </w:rPr>
-        <w:t>7.</w:t>
-      </w:r>
-      <w:r>
-        <w:rPr>
-          <w:rFonts w:eastAsiaTheme="minorEastAsia"/>
-          <w:noProof/>
-          <w:lang w:eastAsia="en-ZA"/>
-        </w:rPr>
-        <w:tab/>
-      </w:r>
-      <w:r>
-        <w:rPr>
-          <w:noProof/>
-        </w:rPr>
-        <w:t>Acceptance</w:t>
-      </w:r>
-      <w:r>
-        <w:rPr>
-          <w:noProof/>
-        </w:rPr>
-        <w:tab/>
-      </w:r>
-      <w:r>
-        <w:rPr>
-          <w:noProof/>
-        </w:rPr>
-        <w:fldChar w:fldCharType="begin"/>
-      </w:r>
-      <w:r>
-        <w:rPr>
-          <w:noProof/>
-        </w:rPr>
-        <w:instrText xml:space="preserve"> PAGEREF _Toc524948416 \h </w:instrText>
+        <w:instrText xml:space="preserve"> PAGEREF _Toc2845960 \h </w:instrText>
       </w:r>
       <w:r>
         <w:rPr>
@@ -1778,17 +1833,19 @@
       <w:r>
         <w:br w:type="page"/>
       </w:r>
+      <w:bookmarkStart w:id="0" w:name="_GoBack"/>
+      <w:bookmarkEnd w:id="0"/>
     </w:p>
     <w:p>
       <w:pPr>
         <w:pStyle w:val="Heading1"/>
       </w:pPr>
-      <w:bookmarkStart w:id="0" w:name="_Toc524948409"/>
+      <w:bookmarkStart w:id="1" w:name="_Toc2845952"/>
       <w:r>
         <w:lastRenderedPageBreak/>
         <w:t>Document approval and distribution list</w:t>
       </w:r>
-      <w:bookmarkEnd w:id="0"/>
+      <w:bookmarkEnd w:id="1"/>
     </w:p>
     <w:p/>
     <w:p>
@@ -2216,12 +2273,12 @@
           <w:numId w:val="16"/>
         </w:numPr>
       </w:pPr>
-      <w:bookmarkStart w:id="1" w:name="_Toc524948410"/>
+      <w:bookmarkStart w:id="2" w:name="_Toc2845953"/>
       <w:r>
         <w:lastRenderedPageBreak/>
         <w:t>Introduction</w:t>
       </w:r>
-      <w:bookmarkEnd w:id="1"/>
+      <w:bookmarkEnd w:id="2"/>
     </w:p>
     <w:p>
       <w:pPr>
@@ -2235,15 +2292,7 @@
         <w:jc w:val="both"/>
       </w:pPr>
       <w:r>
-        <w:t xml:space="preserve">At times some customers place replenishment orders on Engineparts resulting in sales orders spanning </w:t>
-      </w:r>
-      <w:proofErr w:type="gramStart"/>
-      <w:r>
-        <w:t>a number of</w:t>
-      </w:r>
-      <w:proofErr w:type="gramEnd"/>
-      <w:r>
-        <w:t xml:space="preserve"> pages.</w:t>
+        <w:t>At times some customers place replenishment orders on Engineparts resulting in sales orders spanning a number of pages.</w:t>
       </w:r>
     </w:p>
     <w:p>
@@ -2302,11 +2351,11 @@
           <w:numId w:val="16"/>
         </w:numPr>
       </w:pPr>
-      <w:bookmarkStart w:id="2" w:name="_Toc524948411"/>
+      <w:bookmarkStart w:id="3" w:name="_Toc2845954"/>
       <w:r>
         <w:t>Audience</w:t>
       </w:r>
-      <w:bookmarkEnd w:id="2"/>
+      <w:bookmarkEnd w:id="3"/>
     </w:p>
     <w:p/>
     <w:p>
@@ -2354,11 +2403,11 @@
           <w:numId w:val="16"/>
         </w:numPr>
       </w:pPr>
-      <w:bookmarkStart w:id="3" w:name="_Toc524948412"/>
+      <w:bookmarkStart w:id="4" w:name="_Toc2845955"/>
       <w:r>
         <w:t>Objectives</w:t>
       </w:r>
-      <w:bookmarkEnd w:id="3"/>
+      <w:bookmarkEnd w:id="4"/>
     </w:p>
     <w:p/>
     <w:p>
@@ -2367,6 +2416,14 @@
       </w:pPr>
       <w:r>
         <w:t>Balance human resource demands in the picking department by splitting large (greater than 10 lines) sales order down to multiple sales orders with no greater than 10 lines per sales order automatically.</w:t>
+      </w:r>
+    </w:p>
+    <w:p>
+      <w:pPr>
+        <w:ind w:left="720"/>
+      </w:pPr>
+      <w:r>
+        <w:t>This process occurs automatically during the release of the sales order.  This is documented separately to make it easier to find.</w:t>
       </w:r>
     </w:p>
     <w:p>
@@ -2390,10 +2447,69 @@
           <w:numId w:val="16"/>
         </w:numPr>
       </w:pPr>
+      <w:bookmarkStart w:id="5" w:name="_Toc2845956"/>
+      <w:r>
+        <w:lastRenderedPageBreak/>
+        <w:t>Database Diagram</w:t>
+      </w:r>
+      <w:bookmarkEnd w:id="5"/>
+    </w:p>
+    <w:p>
+      <w:r>
+        <w:rPr>
+          <w:noProof/>
+        </w:rPr>
+        <w:drawing>
+          <wp:inline distT="0" distB="0" distL="0" distR="0" wp14:anchorId="17A919BB" wp14:editId="62A871D0">
+            <wp:extent cx="4438650" cy="8579793"/>
+            <wp:effectExtent l="0" t="0" r="0" b="0"/>
+            <wp:docPr id="2" name="Picture 2"/>
+            <wp:cNvGraphicFramePr>
+              <a:graphicFrameLocks xmlns:a="http://schemas.openxmlformats.org/drawingml/2006/main" noChangeAspect="1"/>
+            </wp:cNvGraphicFramePr>
+            <a:graphic xmlns:a="http://schemas.openxmlformats.org/drawingml/2006/main">
+              <a:graphicData uri="http://schemas.openxmlformats.org/drawingml/2006/picture">
+                <pic:pic xmlns:pic="http://schemas.openxmlformats.org/drawingml/2006/picture">
+                  <pic:nvPicPr>
+                    <pic:cNvPr id="1" name=""/>
+                    <pic:cNvPicPr/>
+                  </pic:nvPicPr>
+                  <pic:blipFill>
+                    <a:blip r:embed="rId10"/>
+                    <a:stretch>
+                      <a:fillRect/>
+                    </a:stretch>
+                  </pic:blipFill>
+                  <pic:spPr>
+                    <a:xfrm>
+                      <a:off x="0" y="0"/>
+                      <a:ext cx="4444534" cy="8591167"/>
+                    </a:xfrm>
+                    <a:prstGeom prst="rect">
+                      <a:avLst/>
+                    </a:prstGeom>
+                  </pic:spPr>
+                </pic:pic>
+              </a:graphicData>
+            </a:graphic>
+          </wp:inline>
+        </w:drawing>
+      </w:r>
+    </w:p>
+    <w:p>
+      <w:pPr>
+        <w:pStyle w:val="Heading1"/>
+        <w:numPr>
+          <w:ilvl w:val="0"/>
+          <w:numId w:val="16"/>
+        </w:numPr>
+      </w:pPr>
+      <w:bookmarkStart w:id="6" w:name="_Toc2845957"/>
       <w:r>
         <w:lastRenderedPageBreak/>
         <w:t>Programs</w:t>
       </w:r>
+      <w:bookmarkEnd w:id="6"/>
     </w:p>
     <w:p>
       <w:pPr>
@@ -2403,9 +2519,11 @@
           <w:numId w:val="16"/>
         </w:numPr>
       </w:pPr>
+      <w:bookmarkStart w:id="7" w:name="_Toc2845958"/>
       <w:r>
         <w:t>MS Windows Executables</w:t>
       </w:r>
+      <w:bookmarkEnd w:id="7"/>
     </w:p>
     <w:tbl>
       <w:tblPr>
@@ -2466,30 +2584,22 @@
             <w:tcW w:w="2126" w:type="dxa"/>
             <w:vAlign w:val="center"/>
           </w:tcPr>
-          <w:p/>
+          <w:p>
+            <w:r>
+              <w:t>salOrder.exe</w:t>
+            </w:r>
+          </w:p>
         </w:tc>
         <w:tc>
           <w:tcPr>
             <w:tcW w:w="5437" w:type="dxa"/>
             <w:vAlign w:val="center"/>
           </w:tcPr>
-          <w:p/>
-        </w:tc>
-      </w:tr>
-      <w:tr>
-        <w:tc>
-          <w:tcPr>
-            <w:tcW w:w="2126" w:type="dxa"/>
-            <w:vAlign w:val="center"/>
-          </w:tcPr>
-          <w:p/>
-        </w:tc>
-        <w:tc>
-          <w:tcPr>
-            <w:tcW w:w="5437" w:type="dxa"/>
-            <w:vAlign w:val="center"/>
-          </w:tcPr>
-          <w:p/>
+          <w:p>
+            <w:r>
+              <w:t>Used to capture the customer’s details on the sales order and release it to picking.</w:t>
+            </w:r>
+          </w:p>
         </w:tc>
       </w:tr>
     </w:tbl>
@@ -2502,12 +2612,14 @@
           <w:numId w:val="16"/>
         </w:numPr>
       </w:pPr>
+      <w:bookmarkStart w:id="8" w:name="_Toc2845959"/>
       <w:r>
         <w:t>SQL Stored Procedure</w:t>
       </w:r>
       <w:r>
         <w:t>s</w:t>
       </w:r>
+      <w:bookmarkEnd w:id="8"/>
     </w:p>
     <w:p/>
     <w:tbl>
@@ -2570,8 +2682,11 @@
             <w:vAlign w:val="center"/>
           </w:tcPr>
           <w:p>
-            <w:bookmarkStart w:id="4" w:name="_GoBack"/>
-            <w:bookmarkEnd w:id="4"/>
+            <w:proofErr w:type="spellStart"/>
+            <w:r>
+              <w:t>salSalesOrderRelease</w:t>
+            </w:r>
+            <w:proofErr w:type="spellEnd"/>
           </w:p>
         </w:tc>
         <w:tc>
@@ -2579,55 +2694,28 @@
             <w:tcW w:w="3994" w:type="dxa"/>
             <w:vAlign w:val="center"/>
           </w:tcPr>
-          <w:p/>
-        </w:tc>
-      </w:tr>
-      <w:tr>
-        <w:tc>
-          <w:tcPr>
-            <w:tcW w:w="4176" w:type="dxa"/>
-            <w:vAlign w:val="center"/>
-          </w:tcPr>
-          <w:p/>
-        </w:tc>
-        <w:tc>
-          <w:tcPr>
-            <w:tcW w:w="3994" w:type="dxa"/>
-            <w:vAlign w:val="center"/>
-          </w:tcPr>
-          <w:p/>
-        </w:tc>
-      </w:tr>
-      <w:tr>
-        <w:tc>
-          <w:tcPr>
-            <w:tcW w:w="4176" w:type="dxa"/>
-            <w:vAlign w:val="center"/>
-          </w:tcPr>
-          <w:p/>
-        </w:tc>
-        <w:tc>
-          <w:tcPr>
-            <w:tcW w:w="3994" w:type="dxa"/>
-            <w:vAlign w:val="center"/>
-          </w:tcPr>
-          <w:p/>
-        </w:tc>
-      </w:tr>
-      <w:tr>
-        <w:tc>
-          <w:tcPr>
-            <w:tcW w:w="4176" w:type="dxa"/>
-            <w:vAlign w:val="center"/>
-          </w:tcPr>
-          <w:p/>
-        </w:tc>
-        <w:tc>
-          <w:tcPr>
-            <w:tcW w:w="3994" w:type="dxa"/>
-            <w:vAlign w:val="center"/>
-          </w:tcPr>
-          <w:p/>
+          <w:p>
+            <w:r>
+              <w:t xml:space="preserve">Verifies whether the sales order can be released, and splits it into multiple orders if it has more than 10 lines.  Then passes them on to </w:t>
+            </w:r>
+            <w:r>
+              <w:t>salSalesOrderReleasePhase2</w:t>
+            </w:r>
+            <w:r>
+              <w:t xml:space="preserve"> and </w:t>
+            </w:r>
+            <w:proofErr w:type="spellStart"/>
+            <w:r>
+              <w:t>s</w:t>
+            </w:r>
+            <w:r>
+              <w:t>alTranCopyToStkTran</w:t>
+            </w:r>
+            <w:proofErr w:type="spellEnd"/>
+            <w:r>
+              <w:t>.</w:t>
+            </w:r>
+          </w:p>
         </w:tc>
       </w:tr>
     </w:tbl>
@@ -2670,12 +2758,12 @@
           <w:numId w:val="16"/>
         </w:numPr>
       </w:pPr>
-      <w:bookmarkStart w:id="5" w:name="_Toc524948416"/>
+      <w:bookmarkStart w:id="9" w:name="_Toc2845960"/>
       <w:r>
         <w:lastRenderedPageBreak/>
         <w:t>Acceptance</w:t>
       </w:r>
-      <w:bookmarkEnd w:id="5"/>
+      <w:bookmarkEnd w:id="9"/>
     </w:p>
     <w:p/>
     <w:p>
@@ -2781,8 +2869,8 @@
       </w:r>
     </w:p>
     <w:sectPr>
-      <w:headerReference w:type="default" r:id="rId10"/>
-      <w:footerReference w:type="default" r:id="rId11"/>
+      <w:headerReference w:type="default" r:id="rId11"/>
+      <w:footerReference w:type="default" r:id="rId12"/>
       <w:pgSz w:w="11906" w:h="16838"/>
       <w:pgMar w:top="1440" w:right="1440" w:bottom="1440" w:left="1440" w:header="708" w:footer="708" w:gutter="0"/>
       <w:pgNumType w:start="0"/>
@@ -2853,7 +2941,7 @@
       <w:rPr>
         <w:noProof/>
       </w:rPr>
-      <w:t>Eptemplatev1.Docx</w:t>
+      <w:t>Salordersplitv1.Docx</w:t>
     </w:r>
     <w:r>
       <w:rPr>
@@ -6720,6 +6808,7 @@
     <w:lsdException w:name="HTML Sample" w:semiHidden="1" w:unhideWhenUsed="1"/>
     <w:lsdException w:name="HTML Typewriter" w:semiHidden="1" w:unhideWhenUsed="1"/>
     <w:lsdException w:name="HTML Variable" w:semiHidden="1" w:unhideWhenUsed="1"/>
+    <w:lsdException w:name="Normal Table" w:semiHidden="1" w:unhideWhenUsed="1"/>
     <w:lsdException w:name="annotation subject" w:semiHidden="1" w:unhideWhenUsed="1"/>
     <w:lsdException w:name="No List" w:semiHidden="1" w:unhideWhenUsed="1"/>
     <w:lsdException w:name="Outline List 1" w:semiHidden="1" w:unhideWhenUsed="1"/>
@@ -6763,8 +6852,10 @@
     <w:lsdException w:name="Table Elegant" w:semiHidden="1" w:unhideWhenUsed="1"/>
     <w:lsdException w:name="Table Professional" w:semiHidden="1" w:unhideWhenUsed="1"/>
     <w:lsdException w:name="Table Subtle 1" w:semiHidden="1" w:unhideWhenUsed="1"/>
+    <w:lsdException w:name="Table Subtle 2" w:semiHidden="1" w:unhideWhenUsed="1"/>
     <w:lsdException w:name="Table Web 1" w:semiHidden="1" w:unhideWhenUsed="1"/>
     <w:lsdException w:name="Table Web 2" w:semiHidden="1" w:unhideWhenUsed="1"/>
+    <w:lsdException w:name="Table Web 3" w:semiHidden="1" w:unhideWhenUsed="1"/>
     <w:lsdException w:name="Balloon Text" w:semiHidden="1" w:unhideWhenUsed="1"/>
     <w:lsdException w:name="Table Grid" w:uiPriority="59"/>
     <w:lsdException w:name="Table Theme" w:semiHidden="1" w:unhideWhenUsed="1"/>
@@ -7744,7 +7835,7 @@
 </file>
 
 <file path=customXml/itemProps2.xml><?xml version="1.0" encoding="utf-8"?>
-<ds:datastoreItem xmlns:ds="http://schemas.openxmlformats.org/officeDocument/2006/customXml" ds:itemID="{EA08F515-07B6-4C85-AD0C-FC2052382EA1}">
+<ds:datastoreItem xmlns:ds="http://schemas.openxmlformats.org/officeDocument/2006/customXml" ds:itemID="{AA1C26FE-361A-440D-9AA4-9CAC7D174AF1}">
   <ds:schemaRefs>
     <ds:schemaRef ds:uri="http://schemas.openxmlformats.org/officeDocument/2006/bibliography"/>
   </ds:schemaRefs>

</xml_diff>